<commit_message>
GitHub Geschichte vervollständigt und erweitert
</commit_message>
<xml_diff>
--- a/DiplomarbeitDoku/Theorie_Geschichte/GitHubGeschichte&HowTo.docx
+++ b/DiplomarbeitDoku/Theorie_Geschichte/GitHubGeschichte&HowTo.docx
@@ -11,13 +11,67 @@
         <w:t>GitHub</w:t>
       </w:r>
     </w:p>
+    <w:p>
+      <w:pPr>
+        <w:pStyle w:val="berschrift2"/>
+      </w:pPr>
+      <w:r>
+        <w:t>Was ist GitHub?</w:t>
+      </w:r>
+    </w:p>
+    <w:p>
+      <w:r>
+        <w:t>Der Onlinedienst GitHub, der seit 2018 zu Microsoft gehört, hat ihren Sitz in San Francisco und stellt für Software-Entwicklungsprojekte seine Servern bereit</w:t>
+      </w:r>
+      <w:r>
+        <w:t>. GitHub ist einer der größten Filehosting Webdienste der Welt.</w:t>
+      </w:r>
+    </w:p>
     <w:p/>
     <w:p>
-      <w:r>
-        <w:t xml:space="preserve">Der Onlinedienst GitHub, der seit 2018 zu Microsoft gehört, hat ihren Sitz in San Francisco und stellt für Software-Entwicklungsprojekte seine Servern bereit. </w:t>
+      <w:pPr>
+        <w:pStyle w:val="berschrift2"/>
+      </w:pPr>
+      <w:r>
+        <w:t>Wozu benutzen wir GitHub?</w:t>
+      </w:r>
+    </w:p>
+    <w:p>
+      <w:r>
+        <w:t xml:space="preserve">Wir benutzen GitHub um unser Projekt-Ordner und die darin liegende Dateien miteinander zu teilen. Dabei können wir die Dateien unseres Partners runterladen, verändern und wiederhochladen, während ein anderer diese Datei noch immer modifiziert. Dabei protokolliert GitHub </w:t>
+      </w:r>
+      <w:r>
+        <w:t>die jeweiligen Up- und Downloads, so kann jeder der auf das Repository zugreifen kann, schauen wann welche Veränderungen durchgeführt wurden.</w:t>
+      </w:r>
+      <w:r>
+        <w:t xml:space="preserve"> </w:t>
+      </w:r>
+    </w:p>
+    <w:p>
+      <w:r>
+        <w:t>Beim Hochladen einer modifizierten Datei kann es jedoch zu Problemen führen, wenn zwei Personen auf der selben Stelle die Datei modifiziert (</w:t>
+      </w:r>
+      <w:proofErr w:type="spellStart"/>
+      <w:r>
+        <w:t>Merge</w:t>
+      </w:r>
+      <w:proofErr w:type="spellEnd"/>
+      <w:r>
+        <w:t xml:space="preserve">-Fehler). Falls so ein Fehler auftritt muss die jeweilige Person bestimmen, ob etwas gelöscht oder nur verschoben werden muss, damit der </w:t>
+      </w:r>
+      <w:proofErr w:type="spellStart"/>
+      <w:r>
+        <w:t>Merge</w:t>
+      </w:r>
+      <w:proofErr w:type="spellEnd"/>
+      <w:r>
+        <w:t>-Fehler nicht mehr auftritt.</w:t>
       </w:r>
       <w:bookmarkStart w:id="0" w:name="_GoBack"/>
       <w:bookmarkEnd w:id="0"/>
+      <w:r>
+        <w:t xml:space="preserve"> </w:t>
+      </w:r>
     </w:p>
     <w:sectPr>
       <w:pgSz w:w="11906" w:h="16838" w:code="9"/>
@@ -152,6 +206,7 @@
     <w:lsdException w:name="HTML Sample" w:semiHidden="1" w:unhideWhenUsed="1"/>
     <w:lsdException w:name="HTML Typewriter" w:semiHidden="1" w:unhideWhenUsed="1"/>
     <w:lsdException w:name="HTML Variable" w:semiHidden="1" w:unhideWhenUsed="1"/>
+    <w:lsdException w:name="Normal Table" w:semiHidden="1" w:unhideWhenUsed="1"/>
     <w:lsdException w:name="annotation subject" w:semiHidden="1" w:unhideWhenUsed="1"/>
     <w:lsdException w:name="No List" w:semiHidden="1" w:unhideWhenUsed="1"/>
     <w:lsdException w:name="Outline List 1" w:semiHidden="1" w:unhideWhenUsed="1"/>
@@ -196,6 +251,7 @@
     <w:lsdException w:name="Table Professional" w:semiHidden="1" w:unhideWhenUsed="1"/>
     <w:lsdException w:name="Table Subtle 1" w:semiHidden="1" w:unhideWhenUsed="1"/>
     <w:lsdException w:name="Table Subtle 2" w:semiHidden="1" w:unhideWhenUsed="1"/>
+    <w:lsdException w:name="Table Web 1" w:semiHidden="1" w:unhideWhenUsed="1"/>
     <w:lsdException w:name="Table Web 2" w:semiHidden="1" w:unhideWhenUsed="1"/>
     <w:lsdException w:name="Table Web 3" w:semiHidden="1" w:unhideWhenUsed="1"/>
     <w:lsdException w:name="Balloon Text" w:semiHidden="1" w:unhideWhenUsed="1"/>
@@ -448,6 +504,28 @@
       <w:szCs w:val="32"/>
     </w:rPr>
   </w:style>
+  <w:style w:type="paragraph" w:styleId="berschrift2">
+    <w:name w:val="heading 2"/>
+    <w:basedOn w:val="Standard"/>
+    <w:next w:val="Standard"/>
+    <w:link w:val="berschrift2Zchn"/>
+    <w:uiPriority w:val="9"/>
+    <w:unhideWhenUsed/>
+    <w:qFormat/>
+    <w:rsid w:val="00404227"/>
+    <w:pPr>
+      <w:keepNext/>
+      <w:keepLines/>
+      <w:spacing w:before="40" w:after="0"/>
+      <w:outlineLvl w:val="1"/>
+    </w:pPr>
+    <w:rPr>
+      <w:rFonts w:asciiTheme="majorHAnsi" w:eastAsiaTheme="majorEastAsia" w:hAnsiTheme="majorHAnsi" w:cstheme="majorBidi"/>
+      <w:color w:val="2F5496" w:themeColor="accent1" w:themeShade="BF"/>
+      <w:sz w:val="26"/>
+      <w:szCs w:val="26"/>
+    </w:rPr>
+  </w:style>
   <w:style w:type="character" w:default="1" w:styleId="Absatz-Standardschriftart">
     <w:name w:val="Default Paragraph Font"/>
     <w:uiPriority w:val="1"/>
@@ -486,6 +564,19 @@
       <w:color w:val="2F5496" w:themeColor="accent1" w:themeShade="BF"/>
       <w:sz w:val="32"/>
       <w:szCs w:val="32"/>
+    </w:rPr>
+  </w:style>
+  <w:style w:type="character" w:customStyle="1" w:styleId="berschrift2Zchn">
+    <w:name w:val="Überschrift 2 Zchn"/>
+    <w:basedOn w:val="Absatz-Standardschriftart"/>
+    <w:link w:val="berschrift2"/>
+    <w:uiPriority w:val="9"/>
+    <w:rsid w:val="00404227"/>
+    <w:rPr>
+      <w:rFonts w:asciiTheme="majorHAnsi" w:eastAsiaTheme="majorEastAsia" w:hAnsiTheme="majorHAnsi" w:cstheme="majorBidi"/>
+      <w:color w:val="2F5496" w:themeColor="accent1" w:themeShade="BF"/>
+      <w:sz w:val="26"/>
+      <w:szCs w:val="26"/>
     </w:rPr>
   </w:style>
 </w:styles>

</xml_diff>